<commit_message>
fixed friends playlists error
</commit_message>
<xml_diff>
--- a/UserManual.docx
+++ b/UserManual.docx
@@ -22,12 +22,14 @@
       <w:pPr>
         <w:pStyle w:val="TextBody"/>
         <w:bidi w:val="0"/>
-        <w:spacing w:lineRule="auto" w:line="367" w:before="0" w:after="0"/>
+        <w:spacing w:lineRule="auto" w:line="364" w:before="0" w:after="0"/>
         <w:ind w:left="120" w:right="0" w:hanging="0"/>
         <w:jc w:val="right"/>
         <w:rPr>
           <w:rFonts w:ascii="Times New Roman" w:hAnsi="Times New Roman"/>
           <w:b/>
+          <w:b/>
+          <w:i w:val="false"/>
           <w:i w:val="false"/>
           <w:caps w:val="false"/>
           <w:smallCaps w:val="false"/>
@@ -69,12 +71,14 @@
       <w:pPr>
         <w:pStyle w:val="TextBody"/>
         <w:bidi w:val="0"/>
-        <w:spacing w:lineRule="auto" w:line="367" w:before="0" w:after="0"/>
+        <w:spacing w:lineRule="auto" w:line="364" w:before="0" w:after="0"/>
         <w:ind w:left="120" w:right="0" w:hanging="0"/>
         <w:jc w:val="right"/>
         <w:rPr>
           <w:rFonts w:ascii="Times New Roman" w:hAnsi="Times New Roman"/>
           <w:b/>
+          <w:b/>
+          <w:i w:val="false"/>
           <w:i w:val="false"/>
           <w:caps w:val="false"/>
           <w:smallCaps w:val="false"/>
@@ -116,12 +120,14 @@
       <w:pPr>
         <w:pStyle w:val="TextBody"/>
         <w:bidi w:val="0"/>
-        <w:spacing w:lineRule="auto" w:line="367" w:before="0" w:after="0"/>
+        <w:spacing w:lineRule="auto" w:line="364" w:before="0" w:after="0"/>
         <w:ind w:left="120" w:right="0" w:hanging="0"/>
         <w:jc w:val="right"/>
         <w:rPr>
           <w:rFonts w:ascii="Times New Roman" w:hAnsi="Times New Roman"/>
           <w:b/>
+          <w:b/>
+          <w:i w:val="false"/>
           <w:i w:val="false"/>
           <w:caps w:val="false"/>
           <w:smallCaps w:val="false"/>
@@ -154,12 +160,14 @@
       <w:pPr>
         <w:pStyle w:val="TextBody"/>
         <w:bidi w:val="0"/>
-        <w:spacing w:lineRule="auto" w:line="367" w:before="0" w:after="0"/>
+        <w:spacing w:lineRule="auto" w:line="364" w:before="0" w:after="0"/>
         <w:ind w:left="120" w:right="0" w:hanging="0"/>
         <w:jc w:val="right"/>
         <w:rPr>
           <w:rFonts w:ascii="Times New Roman" w:hAnsi="Times New Roman"/>
           <w:b/>
+          <w:b/>
+          <w:i w:val="false"/>
           <w:i w:val="false"/>
           <w:caps w:val="false"/>
           <w:smallCaps w:val="false"/>
@@ -192,12 +200,14 @@
       <w:pPr>
         <w:pStyle w:val="TextBody"/>
         <w:bidi w:val="0"/>
-        <w:spacing w:lineRule="auto" w:line="367" w:before="0" w:after="0"/>
+        <w:spacing w:lineRule="auto" w:line="364" w:before="0" w:after="0"/>
         <w:ind w:left="120" w:right="0" w:hanging="0"/>
         <w:jc w:val="right"/>
         <w:rPr>
           <w:rFonts w:ascii="Times New Roman" w:hAnsi="Times New Roman"/>
           <w:b/>
+          <w:b/>
+          <w:i w:val="false"/>
           <w:i w:val="false"/>
           <w:caps w:val="false"/>
           <w:smallCaps w:val="false"/>
@@ -223,23 +233,7 @@
           <w:u w:val="none"/>
           <w:effect w:val="none"/>
         </w:rPr>
-        <w:t xml:space="preserve">Release </w:t>
-      </w:r>
-      <w:r>
-        <w:rPr>
-          <w:rFonts w:ascii="Times New Roman" w:hAnsi="Times New Roman"/>
-          <w:b/>
-          <w:i w:val="false"/>
-          <w:caps w:val="false"/>
-          <w:smallCaps w:val="false"/>
-          <w:strike w:val="false"/>
-          <w:dstrike w:val="false"/>
-          <w:color w:val="000000"/>
-          <w:sz w:val="72"/>
-          <w:u w:val="none"/>
-          <w:effect w:val="none"/>
-        </w:rPr>
-        <w:t>1.0</w:t>
+        <w:t>Release 1.0</w:t>
       </w:r>
     </w:p>
     <w:p>
@@ -255,12 +249,14 @@
       <w:pPr>
         <w:pStyle w:val="TextBody"/>
         <w:bidi w:val="0"/>
-        <w:spacing w:lineRule="auto" w:line="367" w:before="0" w:after="0"/>
+        <w:spacing w:lineRule="auto" w:line="364" w:before="0" w:after="0"/>
         <w:ind w:left="120" w:right="0" w:hanging="0"/>
         <w:jc w:val="right"/>
         <w:rPr>
           <w:rFonts w:ascii="Times New Roman" w:hAnsi="Times New Roman"/>
           <w:b/>
+          <w:b/>
+          <w:i w:val="false"/>
           <w:i w:val="false"/>
           <w:caps w:val="false"/>
           <w:smallCaps w:val="false"/>
@@ -293,12 +289,14 @@
       <w:pPr>
         <w:pStyle w:val="TextBody"/>
         <w:bidi w:val="0"/>
-        <w:spacing w:lineRule="auto" w:line="367" w:before="0" w:after="0"/>
+        <w:spacing w:lineRule="auto" w:line="364" w:before="0" w:after="0"/>
         <w:ind w:left="120" w:right="0" w:hanging="0"/>
         <w:jc w:val="right"/>
         <w:rPr>
           <w:rFonts w:ascii="Times New Roman" w:hAnsi="Times New Roman"/>
           <w:b/>
+          <w:b/>
+          <w:i w:val="false"/>
           <w:i w:val="false"/>
           <w:caps w:val="false"/>
           <w:smallCaps w:val="false"/>
@@ -324,55 +322,7 @@
           <w:u w:val="none"/>
           <w:effect w:val="none"/>
         </w:rPr>
-        <w:t>April</w:t>
-      </w:r>
-      <w:r>
-        <w:rPr>
-          <w:rFonts w:ascii="Times New Roman" w:hAnsi="Times New Roman"/>
-          <w:b/>
-          <w:i w:val="false"/>
-          <w:caps w:val="false"/>
-          <w:smallCaps w:val="false"/>
-          <w:strike w:val="false"/>
-          <w:dstrike w:val="false"/>
-          <w:color w:val="000000"/>
-          <w:sz w:val="36"/>
-          <w:u w:val="none"/>
-          <w:effect w:val="none"/>
-        </w:rPr>
-        <w:t xml:space="preserve"> </w:t>
-      </w:r>
-      <w:r>
-        <w:rPr>
-          <w:rFonts w:ascii="Times New Roman" w:hAnsi="Times New Roman"/>
-          <w:b/>
-          <w:i w:val="false"/>
-          <w:caps w:val="false"/>
-          <w:smallCaps w:val="false"/>
-          <w:strike w:val="false"/>
-          <w:dstrike w:val="false"/>
-          <w:color w:val="000000"/>
-          <w:sz w:val="36"/>
-          <w:u w:val="none"/>
-          <w:effect w:val="none"/>
-        </w:rPr>
-        <w:t>30</w:t>
-      </w:r>
-      <w:r>
-        <w:rPr>
-          <w:rFonts w:ascii="Times New Roman" w:hAnsi="Times New Roman"/>
-          <w:b/>
-          <w:i w:val="false"/>
-          <w:caps w:val="false"/>
-          <w:smallCaps w:val="false"/>
-          <w:strike w:val="false"/>
-          <w:dstrike w:val="false"/>
-          <w:color w:val="000000"/>
-          <w:sz w:val="36"/>
-          <w:u w:val="none"/>
-          <w:effect w:val="none"/>
-        </w:rPr>
-        <w:t>th, 2018</w:t>
+        <w:t>April 30th, 2018</w:t>
       </w:r>
     </w:p>
     <w:p>
@@ -384,6 +334,214 @@
       <w:r>
         <w:rPr/>
         <w:br/>
+      </w:r>
+    </w:p>
+    <w:p>
+      <w:pPr>
+        <w:pStyle w:val="TextBody"/>
+        <w:spacing w:lineRule="auto" w:line="288" w:before="0" w:after="140"/>
+        <w:rPr/>
+      </w:pPr>
+      <w:r>
+        <w:rPr/>
+      </w:r>
+    </w:p>
+    <w:p>
+      <w:pPr>
+        <w:pStyle w:val="TextBody"/>
+        <w:spacing w:lineRule="auto" w:line="288" w:before="0" w:after="140"/>
+        <w:rPr/>
+      </w:pPr>
+      <w:r>
+        <w:rPr/>
+      </w:r>
+    </w:p>
+    <w:p>
+      <w:pPr>
+        <w:pStyle w:val="TextBody"/>
+        <w:spacing w:lineRule="auto" w:line="288" w:before="0" w:after="140"/>
+        <w:rPr/>
+      </w:pPr>
+      <w:r>
+        <w:rPr/>
+      </w:r>
+    </w:p>
+    <w:p>
+      <w:pPr>
+        <w:pStyle w:val="TextBody"/>
+        <w:spacing w:lineRule="auto" w:line="288" w:before="0" w:after="140"/>
+        <w:rPr/>
+      </w:pPr>
+      <w:r>
+        <w:rPr/>
+      </w:r>
+    </w:p>
+    <w:p>
+      <w:pPr>
+        <w:pStyle w:val="TextBody"/>
+        <w:spacing w:lineRule="auto" w:line="288" w:before="0" w:after="140"/>
+        <w:rPr/>
+      </w:pPr>
+      <w:r>
+        <w:rPr/>
+      </w:r>
+    </w:p>
+    <w:p>
+      <w:pPr>
+        <w:pStyle w:val="TextBody"/>
+        <w:spacing w:lineRule="auto" w:line="288" w:before="0" w:after="140"/>
+        <w:rPr/>
+      </w:pPr>
+      <w:r>
+        <w:rPr/>
+      </w:r>
+    </w:p>
+    <w:p>
+      <w:pPr>
+        <w:pStyle w:val="TextBody"/>
+        <w:spacing w:lineRule="auto" w:line="288" w:before="0" w:after="140"/>
+        <w:rPr/>
+      </w:pPr>
+      <w:r>
+        <w:rPr/>
+      </w:r>
+    </w:p>
+    <w:p>
+      <w:pPr>
+        <w:pStyle w:val="TextBody"/>
+        <w:spacing w:lineRule="auto" w:line="288" w:before="0" w:after="140"/>
+        <w:rPr/>
+      </w:pPr>
+      <w:r>
+        <w:rPr/>
+      </w:r>
+    </w:p>
+    <w:p>
+      <w:pPr>
+        <w:pStyle w:val="TextBody"/>
+        <w:spacing w:lineRule="auto" w:line="288" w:before="0" w:after="140"/>
+        <w:rPr/>
+      </w:pPr>
+      <w:r>
+        <w:rPr/>
+      </w:r>
+    </w:p>
+    <w:p>
+      <w:pPr>
+        <w:pStyle w:val="TextBody"/>
+        <w:spacing w:lineRule="auto" w:line="288" w:before="0" w:after="140"/>
+        <w:rPr/>
+      </w:pPr>
+      <w:r>
+        <w:rPr/>
+      </w:r>
+    </w:p>
+    <w:p>
+      <w:pPr>
+        <w:pStyle w:val="TextBody"/>
+        <w:spacing w:lineRule="auto" w:line="288" w:before="0" w:after="140"/>
+        <w:rPr>
+          <w:b/>
+          <w:b/>
+          <w:bCs/>
+          <w:sz w:val="32"/>
+          <w:szCs w:val="32"/>
+        </w:rPr>
+      </w:pPr>
+      <w:r>
+        <w:rPr>
+          <w:b/>
+          <w:bCs/>
+          <w:sz w:val="32"/>
+          <w:szCs w:val="32"/>
+        </w:rPr>
+        <w:t>Starting CAMRA:</w:t>
+      </w:r>
+    </w:p>
+    <w:p>
+      <w:pPr>
+        <w:pStyle w:val="TextBody"/>
+        <w:spacing w:lineRule="auto" w:line="288" w:before="0" w:after="140"/>
+        <w:rPr/>
+      </w:pPr>
+      <w:r>
+        <w:rPr/>
+        <w:t>CAMRA is not deployed yet, so you must run the application on localhost.</w:t>
+      </w:r>
+    </w:p>
+    <w:p>
+      <w:pPr>
+        <w:pStyle w:val="TextBody"/>
+        <w:spacing w:lineRule="auto" w:line="288" w:before="0" w:after="140"/>
+        <w:rPr/>
+      </w:pPr>
+      <w:r>
+        <w:rPr/>
+        <w:t>In order to execute CAMRA, open the project repository in the terminal, enter “python camra.py”.</w:t>
+      </w:r>
+    </w:p>
+    <w:p>
+      <w:pPr>
+        <w:pStyle w:val="TextBody"/>
+        <w:spacing w:lineRule="auto" w:line="288" w:before="0" w:after="140"/>
+        <w:rPr/>
+      </w:pPr>
+      <w:r>
+        <w:rPr/>
+        <w:t>Navigate to “localhost:3000” to get to the index page.</w:t>
+      </w:r>
+    </w:p>
+    <w:p>
+      <w:pPr>
+        <w:pStyle w:val="TextBody"/>
+        <w:spacing w:lineRule="auto" w:line="288" w:before="0" w:after="140"/>
+        <w:rPr/>
+      </w:pPr>
+      <w:r>
+        <w:rPr/>
+      </w:r>
+    </w:p>
+    <w:p>
+      <w:pPr>
+        <w:pStyle w:val="TextBody"/>
+        <w:spacing w:lineRule="auto" w:line="288" w:before="0" w:after="140"/>
+        <w:rPr>
+          <w:b/>
+          <w:b/>
+          <w:bCs/>
+          <w:sz w:val="32"/>
+          <w:szCs w:val="32"/>
+        </w:rPr>
+      </w:pPr>
+      <w:r>
+        <w:rPr>
+          <w:b/>
+          <w:bCs/>
+          <w:sz w:val="32"/>
+          <w:szCs w:val="32"/>
+        </w:rPr>
+        <w:t>Using CAMRA:</w:t>
+      </w:r>
+    </w:p>
+    <w:p>
+      <w:pPr>
+        <w:pStyle w:val="TextBody"/>
+        <w:spacing w:lineRule="auto" w:line="288" w:before="0" w:after="140"/>
+        <w:rPr>
+          <w:b w:val="false"/>
+          <w:b w:val="false"/>
+          <w:bCs w:val="false"/>
+          <w:sz w:val="24"/>
+          <w:szCs w:val="24"/>
+        </w:rPr>
+      </w:pPr>
+      <w:r>
+        <w:rPr>
+          <w:b w:val="false"/>
+          <w:bCs w:val="false"/>
+          <w:sz w:val="24"/>
+          <w:szCs w:val="24"/>
+        </w:rPr>
       </w:r>
     </w:p>
     <w:sectPr>
@@ -393,6 +551,7 @@
       <w:pgNumType w:fmt="decimal"/>
       <w:formProt w:val="false"/>
       <w:textDirection w:val="lrTb"/>
+      <w:docGrid w:type="default" w:linePitch="240" w:charSpace="4294961151"/>
     </w:sectPr>
   </w:body>
 </w:document>
@@ -404,15 +563,12 @@
     <w:rPrDefault>
       <w:rPr>
         <w:rFonts w:ascii="Liberation Serif" w:hAnsi="Liberation Serif" w:eastAsia="Noto Sans CJK SC Regular" w:cs="FreeSans"/>
-        <w:sz w:val="24"/>
         <w:szCs w:val="24"/>
         <w:lang w:val="en-US" w:eastAsia="zh-CN" w:bidi="hi-IN"/>
       </w:rPr>
     </w:rPrDefault>
     <w:pPrDefault>
-      <w:pPr>
-        <w:widowControl/>
-      </w:pPr>
+      <w:pPr/>
     </w:pPrDefault>
   </w:docDefaults>
   <w:style w:type="paragraph" w:styleId="Normal">
@@ -420,10 +576,12 @@
     <w:qFormat/>
     <w:pPr>
       <w:widowControl/>
+      <w:bidi w:val="0"/>
+      <w:jc w:val="left"/>
     </w:pPr>
     <w:rPr>
       <w:rFonts w:ascii="Liberation Serif" w:hAnsi="Liberation Serif" w:eastAsia="Noto Sans CJK SC Regular" w:cs="FreeSans"/>
-      <w:color w:val="auto"/>
+      <w:color w:val="00000A"/>
       <w:sz w:val="24"/>
       <w:szCs w:val="24"/>
       <w:lang w:val="en-US" w:eastAsia="zh-CN" w:bidi="hi-IN"/>
@@ -490,7 +648,6 @@
   <w:style w:type="paragraph" w:styleId="HorizontalLine">
     <w:name w:val="Horizontal Line"/>
     <w:basedOn w:val="Normal"/>
-    <w:next w:val="TextBody"/>
     <w:qFormat/>
     <w:pPr>
       <w:suppressLineNumbers/>

</xml_diff>